<commit_message>
Task 7 in process
</commit_message>
<xml_diff>
--- a/Python/ITMO_algorithms_lab/Task_6/Task_6_Alexander_Yamoldin_J4134c.docx
+++ b/Python/ITMO_algorithms_lab/Task_6/Task_6_Alexander_Yamoldin_J4134c.docx
@@ -945,15 +945,7 @@
           <w:iCs/>
           <w:sz w:val="28"/>
         </w:rPr>
-        <w:t>Dijkstra's and</w:t>
-      </w:r>
-      <w:r>
-        <w:rPr>
-          <w:i/>
-          <w:iCs/>
-          <w:sz w:val="28"/>
-        </w:rPr>
-        <w:t xml:space="preserve"> Bellman-Ford algorithms to find shortest paths between a random</w:t>
+        <w:t>Dijkstra's and Bellman-Ford algorithms to find shortest paths between a random</w:t>
       </w:r>
       <w:r>
         <w:rPr>
@@ -1013,15 +1005,7 @@
           <w:iCs/>
           <w:sz w:val="28"/>
         </w:rPr>
-        <w:t xml:space="preserve">the average time </w:t>
-      </w:r>
-      <w:r>
-        <w:rPr>
-          <w:i/>
-          <w:iCs/>
-          <w:sz w:val="28"/>
-        </w:rPr>
-        <w:t xml:space="preserve">required for the paths search of each algorithm. </w:t>
+        <w:t xml:space="preserve">the average time required for the paths search of each algorithm. </w:t>
       </w:r>
       <w:proofErr w:type="spellStart"/>
       <w:r>
@@ -1624,10 +1608,7 @@
         <w:t xml:space="preserve">vertices </w:t>
       </w:r>
       <w:r>
-        <w:t>not yet included i</w:t>
-      </w:r>
-      <w:r>
-        <w:t>n SPT. At every step, it finds a vertex which is in the other</w:t>
+        <w:t>not yet included in SPT. At every step, it finds a vertex which is in the other</w:t>
       </w:r>
       <w:r>
         <w:rPr>
@@ -1642,15 +1623,7 @@
         <w:t xml:space="preserve">set and has a minimum </w:t>
       </w:r>
       <w:r>
-        <w:t xml:space="preserve">distance from the source. Algorithm has time complexity </w:t>
-      </w:r>
-      <w:proofErr w:type="gramStart"/>
-      <w:r>
-        <w:t>O(</w:t>
-      </w:r>
-      <w:proofErr w:type="gramEnd"/>
-      <w:r>
-        <w:t>|</w:t>
+        <w:t>distance from the source. Algorithm has time complexity O(|</w:t>
       </w:r>
       <w:r>
         <w:rPr>
@@ -1746,10 +1719,7 @@
       </w:r>
       <w:proofErr w:type="spellEnd"/>
       <w:r>
-        <w:t xml:space="preserve"> edge</w:t>
-      </w:r>
-      <w:r>
-        <w:t>s. As there is maximum |V| − 1 edges in any simple</w:t>
+        <w:t xml:space="preserve"> edges. As there is maximum |V| − 1 edges in any simple</w:t>
       </w:r>
       <w:r>
         <w:rPr>
@@ -1766,15 +1736,7 @@
       </w:r>
       <w:proofErr w:type="spellEnd"/>
       <w:r>
-        <w:t xml:space="preserve"> = 1, </w:t>
-      </w:r>
-      <w:proofErr w:type="gramStart"/>
-      <w:r>
-        <w:t>. . . ,</w:t>
-      </w:r>
-      <w:proofErr w:type="gramEnd"/>
-      <w:r>
-        <w:t xml:space="preserve"> |V| − 1. Assuming that there is no negative cycle, if we have</w:t>
+        <w:t xml:space="preserve"> = 1, . . . , |V| − 1. Assuming that there is no negative cycle, if we have</w:t>
       </w:r>
       <w:r>
         <w:rPr>
@@ -1911,10 +1873,7 @@
         <w:t xml:space="preserve"> </w:t>
       </w:r>
       <w:r>
-        <w:t>guarantees to give shortest paths with at</w:t>
-      </w:r>
-      <w:r>
-        <w:t xml:space="preserve"> most (</w:t>
+        <w:t>guarantees to give shortest paths with at most (</w:t>
       </w:r>
       <w:proofErr w:type="spellStart"/>
       <w:r>
@@ -2544,15 +2503,7 @@
         <w:t xml:space="preserve"> </w:t>
       </w:r>
       <w:r>
-        <w:t xml:space="preserve">It does so </w:t>
-      </w:r>
-      <w:proofErr w:type="gramStart"/>
-      <w:r>
-        <w:t>based</w:t>
-      </w:r>
-      <w:proofErr w:type="gramEnd"/>
-      <w:r>
-        <w:t xml:space="preserve"> on the cost of the path and an estimate of the cost required to extend</w:t>
+        <w:t>It does so based on the cost of the path and an estimate of the cost required to extend</w:t>
       </w:r>
       <w:r>
         <w:rPr>
@@ -2588,15 +2539,7 @@
         <w:t xml:space="preserve"> </w:t>
       </w:r>
       <w:r>
-        <w:t xml:space="preserve">helps it to work faster that Dijkstra’s algorithm. Its estimated time complexity is </w:t>
-      </w:r>
-      <w:proofErr w:type="gramStart"/>
-      <w:r>
-        <w:t>O(</w:t>
-      </w:r>
-      <w:proofErr w:type="gramEnd"/>
-      <w:r>
-        <w:t>|</w:t>
+        <w:t>helps it to work faster that Dijkstra’s algorithm. Its estimated time complexity is O(|</w:t>
       </w:r>
       <w:r>
         <w:rPr>
@@ -2650,7 +2593,6 @@
         <w:spacing w:before="7"/>
         <w:rPr>
           <w:sz w:val="29"/>
-          <w:lang w:val="ru-RU"/>
         </w:rPr>
       </w:pPr>
     </w:p>
@@ -2937,13 +2879,8 @@
         <w:jc w:val="both"/>
       </w:pPr>
       <w:r>
-        <w:t xml:space="preserve">Our random chosen nodes </w:t>
-      </w:r>
-      <w:proofErr w:type="gramStart"/>
-      <w:r>
-        <w:t>was</w:t>
-      </w:r>
-      <w:proofErr w:type="gramEnd"/>
+        <w:t>Our random chosen nodes was</w:t>
+      </w:r>
     </w:p>
     <w:p>
       <w:pPr>
@@ -3023,9 +2960,6 @@
         <w:spacing w:before="19" w:line="276" w:lineRule="auto"/>
         <w:ind w:right="121"/>
         <w:jc w:val="both"/>
-        <w:rPr>
-          <w:lang w:val="ru-RU"/>
-        </w:rPr>
       </w:pPr>
     </w:p>
     <w:p>
@@ -3282,13 +3216,9 @@
         <w:jc w:val="both"/>
       </w:pPr>
       <w:r>
-        <w:t>Time required for f</w:t>
-      </w:r>
-      <w:r>
-        <w:t xml:space="preserve">inding the paths was measured with </w:t>
+        <w:t xml:space="preserve">Time required for finding the paths was measured with </w:t>
       </w:r>
       <w:proofErr w:type="spellStart"/>
-      <w:proofErr w:type="gramStart"/>
       <w:r>
         <w:rPr>
           <w:i/>
@@ -3299,14 +3229,7 @@
         <w:rPr>
           <w:i/>
         </w:rPr>
-        <w:t>.perf</w:t>
-      </w:r>
-      <w:proofErr w:type="gramEnd"/>
-      <w:r>
-        <w:rPr>
-          <w:i/>
-        </w:rPr>
-        <w:t>_counter</w:t>
+        <w:t>.perf_counter</w:t>
       </w:r>
       <w:proofErr w:type="spellEnd"/>
       <w:r>
@@ -3322,10 +3245,7 @@
         <w:t>function</w:t>
       </w:r>
       <w:r>
-        <w:t xml:space="preserve">. It is seen that </w:t>
-      </w:r>
-      <w:r>
-        <w:t xml:space="preserve">the time required for Bellman-Ford algorithm </w:t>
+        <w:t xml:space="preserve">. It is seen that the time required for Bellman-Ford algorithm </w:t>
       </w:r>
       <w:r>
         <w:t xml:space="preserve">(1.8 </w:t>
@@ -3761,10 +3681,7 @@
         <w:t xml:space="preserve"> </w:t>
       </w:r>
       <w:r>
-        <w:t>cell</w:t>
-      </w:r>
-      <w:r>
-        <w:t>.</w:t>
+        <w:t>cell.</w:t>
       </w:r>
     </w:p>
     <w:p>
@@ -4350,14 +4267,7 @@
           <w:i/>
           <w:iCs/>
         </w:rPr>
-        <w:t>w</w:t>
-      </w:r>
-      <w:r>
-        <w:rPr>
-          <w:i/>
-          <w:iCs/>
-        </w:rPr>
-        <w:t>ith</w:t>
+        <w:t>with</w:t>
       </w:r>
       <w:r>
         <w:rPr>
@@ -4448,23 +4358,7 @@
           <w:i/>
           <w:iCs/>
         </w:rPr>
-        <w:t>Bellman-Ford</w:t>
-      </w:r>
-      <w:r>
-        <w:rPr>
-          <w:bCs/>
-          <w:i/>
-          <w:iCs/>
-        </w:rPr>
-        <w:t xml:space="preserve"> was slower than </w:t>
-      </w:r>
-      <w:r>
-        <w:rPr>
-          <w:bCs/>
-          <w:i/>
-          <w:iCs/>
-        </w:rPr>
-        <w:t>Dijkstra’s</w:t>
+        <w:t>Bellman-Ford was slower than Dijkstra’s</w:t>
       </w:r>
       <w:r>
         <w:rPr>
@@ -4513,14 +4407,7 @@
           <w:i/>
           <w:iCs/>
         </w:rPr>
-        <w:t>interesting Dijkstra’s algorithm extension that utilized spe</w:t>
-      </w:r>
-      <w:r>
-        <w:rPr>
-          <w:i/>
-          <w:iCs/>
-        </w:rPr>
-        <w:t>cial heuristic that allows it</w:t>
+        <w:t>interesting Dijkstra’s algorithm extension that utilized special heuristic that allows it</w:t>
       </w:r>
       <w:r>
         <w:rPr>
@@ -4574,34 +4461,18 @@
           <w:i/>
           <w:iCs/>
         </w:rPr>
-        <w:t xml:space="preserve">we </w:t>
+        <w:t>we have confirmed</w:t>
+      </w:r>
+      <w:r>
+        <w:rPr>
+          <w:i/>
+          <w:iCs/>
+        </w:rPr>
+        <w:t xml:space="preserve"> the theoretical assumption about </w:t>
       </w:r>
       <w:r>
         <w:rPr>
           <w:b/>
-          <w:bCs/>
-          <w:i/>
-          <w:iCs/>
-        </w:rPr>
-        <w:t>have confirmed</w:t>
-      </w:r>
-      <w:r>
-        <w:rPr>
-          <w:i/>
-          <w:iCs/>
-        </w:rPr>
-        <w:t xml:space="preserve"> the theoretical assumption</w:t>
-      </w:r>
-      <w:r>
-        <w:rPr>
-          <w:i/>
-          <w:iCs/>
-        </w:rPr>
-        <w:t xml:space="preserve"> about </w:t>
-      </w:r>
-      <w:r>
-        <w:rPr>
-          <w:b/>
           <w:i/>
           <w:iCs/>
         </w:rPr>
@@ -4612,21 +4483,7 @@
           <w:i/>
           <w:iCs/>
         </w:rPr>
-        <w:t>algorithm</w:t>
-      </w:r>
-      <w:r>
-        <w:rPr>
-          <w:i/>
-          <w:iCs/>
-        </w:rPr>
-        <w:t xml:space="preserve"> </w:t>
-      </w:r>
-      <w:r>
-        <w:rPr>
-          <w:i/>
-          <w:iCs/>
-        </w:rPr>
-        <w:t>estimated time complexity is O(|E|).</w:t>
+        <w:t>algorithm estimated time complexity is O(|E|).</w:t>
       </w:r>
     </w:p>
     <w:p>
@@ -4663,6 +4520,9 @@
         <w:ind w:left="115"/>
         <w:jc w:val="both"/>
       </w:pPr>
+      <w:r>
+        <w:t>https://github.com/AAYamoldin/TrainingPrograms/blob/master/Python/ITMO_algorithms_lab/Task_6/Task6_Algorithms_on_graphs_path_search_algorithms_on_weighted_graps.ipynb</w:t>
+      </w:r>
     </w:p>
     <w:sectPr>
       <w:pgSz w:w="11910" w:h="16840"/>

</xml_diff>